<commit_message>
Complete SQl project 1
The date tracked from employee is added
</commit_message>
<xml_diff>
--- a/SQL project 1 by Benjamín ABAYOMI BN_23B_1905.docx
+++ b/SQL project 1 by Benjamín ABAYOMI BN_23B_1905.docx
@@ -882,10 +882,10 @@
       <w:r>
         <w:rPr/>
         <w:drawing>
-          <wp:inline distL="114300" distT="0" distB="0" distR="114300">
+          <wp:inline distL="0" distT="0" distB="0" distR="0">
             <wp:extent cx="2971800" cy="6604000"/>
             <wp:effectExtent l="0" t="0" r="0" b="0"/>
-            <wp:docPr id="1035" name="Image1"/>
+            <wp:docPr id="1026" name="Image1"/>
             <wp:cNvGraphicFramePr>
               <a:graphicFrameLocks xmlns:a="http://schemas.openxmlformats.org/drawingml/2006/main" noChangeAspect="false" noSelect="false" noResize="false" noGrp="false"/>
             </wp:cNvGraphicFramePr>
@@ -893,7 +893,7 @@
               <a:graphicData uri="http://schemas.openxmlformats.org/drawingml/2006/picture">
                 <pic:pic xmlns:pic="http://schemas.openxmlformats.org/drawingml/2006/picture">
                   <pic:nvPicPr>
-                    <pic:cNvPr id="9" name="Image"/>
+                    <pic:cNvPr id="0" name="Image1"/>
                     <pic:cNvPicPr/>
                   </pic:nvPicPr>
                   <pic:blipFill>
@@ -917,10 +917,10 @@
       <w:r>
         <w:rPr/>
         <w:drawing>
-          <wp:inline distL="114300" distT="0" distB="0" distR="114300">
+          <wp:inline distL="0" distT="0" distB="0" distR="0">
             <wp:extent cx="2971800" cy="6604000"/>
             <wp:effectExtent l="0" t="0" r="0" b="0"/>
-            <wp:docPr id="1036" name="Image1"/>
+            <wp:docPr id="1027" name="Image1"/>
             <wp:cNvGraphicFramePr>
               <a:graphicFrameLocks xmlns:a="http://schemas.openxmlformats.org/drawingml/2006/main" noChangeAspect="false" noSelect="false" noResize="false" noGrp="false"/>
             </wp:cNvGraphicFramePr>
@@ -928,7 +928,7 @@
               <a:graphicData uri="http://schemas.openxmlformats.org/drawingml/2006/picture">
                 <pic:pic xmlns:pic="http://schemas.openxmlformats.org/drawingml/2006/picture">
                   <pic:nvPicPr>
-                    <pic:cNvPr id="10" name="Image"/>
+                    <pic:cNvPr id="1" name="Image1"/>
                     <pic:cNvPicPr/>
                   </pic:nvPicPr>
                   <pic:blipFill>
@@ -952,10 +952,10 @@
       <w:r>
         <w:rPr/>
         <w:drawing>
-          <wp:inline distL="114300" distT="0" distB="0" distR="114300">
+          <wp:inline distL="0" distT="0" distB="0" distR="0">
             <wp:extent cx="2971800" cy="6604000"/>
             <wp:effectExtent l="0" t="0" r="0" b="0"/>
-            <wp:docPr id="1037" name="Image1"/>
+            <wp:docPr id="1028" name="Image1"/>
             <wp:cNvGraphicFramePr>
               <a:graphicFrameLocks xmlns:a="http://schemas.openxmlformats.org/drawingml/2006/main" noChangeAspect="false" noSelect="false" noResize="false" noGrp="false"/>
             </wp:cNvGraphicFramePr>
@@ -963,7 +963,7 @@
               <a:graphicData uri="http://schemas.openxmlformats.org/drawingml/2006/picture">
                 <pic:pic xmlns:pic="http://schemas.openxmlformats.org/drawingml/2006/picture">
                   <pic:nvPicPr>
-                    <pic:cNvPr id="11" name="Image"/>
+                    <pic:cNvPr id="2" name="Image1"/>
                     <pic:cNvPicPr/>
                   </pic:nvPicPr>
                   <pic:blipFill>
@@ -987,10 +987,10 @@
       <w:r>
         <w:rPr/>
         <w:drawing>
-          <wp:inline distL="114300" distT="0" distB="0" distR="114300">
+          <wp:inline distL="0" distT="0" distB="0" distR="0">
             <wp:extent cx="2971800" cy="6604000"/>
             <wp:effectExtent l="0" t="0" r="0" b="0"/>
-            <wp:docPr id="1038" name="Image1"/>
+            <wp:docPr id="1029" name="Image1"/>
             <wp:cNvGraphicFramePr>
               <a:graphicFrameLocks xmlns:a="http://schemas.openxmlformats.org/drawingml/2006/main" noChangeAspect="false" noSelect="false" noResize="false" noGrp="false"/>
             </wp:cNvGraphicFramePr>
@@ -998,7 +998,7 @@
               <a:graphicData uri="http://schemas.openxmlformats.org/drawingml/2006/picture">
                 <pic:pic xmlns:pic="http://schemas.openxmlformats.org/drawingml/2006/picture">
                   <pic:nvPicPr>
-                    <pic:cNvPr id="12" name="Image"/>
+                    <pic:cNvPr id="3" name="Image1"/>
                     <pic:cNvPicPr/>
                   </pic:nvPicPr>
                   <pic:blipFill>
@@ -1022,10 +1022,10 @@
       <w:r>
         <w:rPr/>
         <w:drawing>
-          <wp:inline distL="114300" distT="0" distB="0" distR="114300">
+          <wp:inline distL="0" distT="0" distB="0" distR="0">
             <wp:extent cx="2971800" cy="6604000"/>
             <wp:effectExtent l="0" t="0" r="0" b="0"/>
-            <wp:docPr id="1039" name="Image1"/>
+            <wp:docPr id="1030" name="Image1"/>
             <wp:cNvGraphicFramePr>
               <a:graphicFrameLocks xmlns:a="http://schemas.openxmlformats.org/drawingml/2006/main" noChangeAspect="false" noSelect="false" noResize="false" noGrp="false"/>
             </wp:cNvGraphicFramePr>
@@ -1033,7 +1033,7 @@
               <a:graphicData uri="http://schemas.openxmlformats.org/drawingml/2006/picture">
                 <pic:pic xmlns:pic="http://schemas.openxmlformats.org/drawingml/2006/picture">
                   <pic:nvPicPr>
-                    <pic:cNvPr id="13" name="Image"/>
+                    <pic:cNvPr id="4" name="Image1"/>
                     <pic:cNvPicPr/>
                   </pic:nvPicPr>
                   <pic:blipFill>
@@ -1057,10 +1057,10 @@
       <w:r>
         <w:rPr/>
         <w:drawing>
-          <wp:inline distL="114300" distT="0" distB="0" distR="114300">
+          <wp:inline distL="0" distT="0" distB="0" distR="0">
             <wp:extent cx="2971800" cy="6604000"/>
             <wp:effectExtent l="0" t="0" r="0" b="0"/>
-            <wp:docPr id="1040" name="Image1"/>
+            <wp:docPr id="1031" name="Image1"/>
             <wp:cNvGraphicFramePr>
               <a:graphicFrameLocks xmlns:a="http://schemas.openxmlformats.org/drawingml/2006/main" noChangeAspect="false" noSelect="false" noResize="false" noGrp="false"/>
             </wp:cNvGraphicFramePr>
@@ -1068,7 +1068,7 @@
               <a:graphicData uri="http://schemas.openxmlformats.org/drawingml/2006/picture">
                 <pic:pic xmlns:pic="http://schemas.openxmlformats.org/drawingml/2006/picture">
                   <pic:nvPicPr>
-                    <pic:cNvPr id="14" name="Image"/>
+                    <pic:cNvPr id="5" name="Image1"/>
                     <pic:cNvPicPr/>
                   </pic:nvPicPr>
                   <pic:blipFill>
@@ -1092,10 +1092,10 @@
       <w:r>
         <w:rPr/>
         <w:drawing>
-          <wp:inline distL="114300" distT="0" distB="0" distR="114300">
+          <wp:inline distL="0" distT="0" distB="0" distR="0">
             <wp:extent cx="2971800" cy="6604000"/>
             <wp:effectExtent l="0" t="0" r="0" b="0"/>
-            <wp:docPr id="1041" name="Image1"/>
+            <wp:docPr id="1032" name="Image1"/>
             <wp:cNvGraphicFramePr>
               <a:graphicFrameLocks xmlns:a="http://schemas.openxmlformats.org/drawingml/2006/main" noChangeAspect="false" noSelect="false" noResize="false" noGrp="false"/>
             </wp:cNvGraphicFramePr>
@@ -1103,7 +1103,7 @@
               <a:graphicData uri="http://schemas.openxmlformats.org/drawingml/2006/picture">
                 <pic:pic xmlns:pic="http://schemas.openxmlformats.org/drawingml/2006/picture">
                   <pic:nvPicPr>
-                    <pic:cNvPr id="15" name="Image"/>
+                    <pic:cNvPr id="6" name="Image1"/>
                     <pic:cNvPicPr/>
                   </pic:nvPicPr>
                   <pic:blipFill>
@@ -1127,10 +1127,10 @@
       <w:r>
         <w:rPr/>
         <w:drawing>
-          <wp:inline distL="114300" distT="0" distB="0" distR="114300">
+          <wp:inline distL="0" distT="0" distB="0" distR="0">
             <wp:extent cx="2971800" cy="6604000"/>
             <wp:effectExtent l="0" t="0" r="0" b="0"/>
-            <wp:docPr id="1042" name="Image1"/>
+            <wp:docPr id="1033" name="Image1"/>
             <wp:cNvGraphicFramePr>
               <a:graphicFrameLocks xmlns:a="http://schemas.openxmlformats.org/drawingml/2006/main" noChangeAspect="false" noSelect="false" noResize="false" noGrp="false"/>
             </wp:cNvGraphicFramePr>
@@ -1138,7 +1138,7 @@
               <a:graphicData uri="http://schemas.openxmlformats.org/drawingml/2006/picture">
                 <pic:pic xmlns:pic="http://schemas.openxmlformats.org/drawingml/2006/picture">
                   <pic:nvPicPr>
-                    <pic:cNvPr id="16" name="Image"/>
+                    <pic:cNvPr id="7" name="Image1"/>
                     <pic:cNvPicPr/>
                   </pic:nvPicPr>
                   <pic:blipFill>
@@ -1218,10 +1218,10 @@
       <w:r>
         <w:rPr/>
         <w:drawing>
-          <wp:inline distL="114300" distT="0" distB="0" distR="114300">
+          <wp:inline distL="0" distT="0" distB="0" distR="0">
             <wp:extent cx="2971800" cy="6604000"/>
             <wp:effectExtent l="0" t="0" r="0" b="0"/>
-            <wp:docPr id="1044" name="Image1"/>
+            <wp:docPr id="1034" name="Image1"/>
             <wp:cNvGraphicFramePr>
               <a:graphicFrameLocks xmlns:a="http://schemas.openxmlformats.org/drawingml/2006/main" noChangeAspect="false" noSelect="false" noResize="false" noGrp="false"/>
             </wp:cNvGraphicFramePr>
@@ -1229,7 +1229,7 @@
               <a:graphicData uri="http://schemas.openxmlformats.org/drawingml/2006/picture">
                 <pic:pic xmlns:pic="http://schemas.openxmlformats.org/drawingml/2006/picture">
                   <pic:nvPicPr>
-                    <pic:cNvPr id="18" name="Image"/>
+                    <pic:cNvPr id="8" name="Image1"/>
                     <pic:cNvPicPr/>
                   </pic:nvPicPr>
                   <pic:blipFill>
@@ -1253,10 +1253,10 @@
       <w:r>
         <w:rPr/>
         <w:drawing>
-          <wp:inline distL="114300" distT="0" distB="0" distR="114300">
+          <wp:inline distL="0" distT="0" distB="0" distR="0">
             <wp:extent cx="2971800" cy="6604000"/>
             <wp:effectExtent l="0" t="0" r="0" b="0"/>
-            <wp:docPr id="1043" name="Image1"/>
+            <wp:docPr id="1035" name="Image1"/>
             <wp:cNvGraphicFramePr>
               <a:graphicFrameLocks xmlns:a="http://schemas.openxmlformats.org/drawingml/2006/main" noChangeAspect="false" noSelect="false" noResize="false" noGrp="false"/>
             </wp:cNvGraphicFramePr>
@@ -1264,7 +1264,7 @@
               <a:graphicData uri="http://schemas.openxmlformats.org/drawingml/2006/picture">
                 <pic:pic xmlns:pic="http://schemas.openxmlformats.org/drawingml/2006/picture">
                   <pic:nvPicPr>
-                    <pic:cNvPr id="17" name="Image"/>
+                    <pic:cNvPr id="9" name="Image1"/>
                     <pic:cNvPicPr/>
                   </pic:nvPicPr>
                   <pic:blipFill>
@@ -1288,10 +1288,10 @@
       <w:r>
         <w:rPr/>
         <w:drawing>
-          <wp:inline distL="114300" distT="0" distB="0" distR="114300">
+          <wp:inline distL="0" distT="0" distB="0" distR="0">
             <wp:extent cx="5928769" cy="6604000"/>
             <wp:effectExtent l="0" t="0" r="0" b="0"/>
-            <wp:docPr id="1046" name="Image1"/>
+            <wp:docPr id="1036" name="Image1"/>
             <wp:cNvGraphicFramePr>
               <a:graphicFrameLocks xmlns:a="http://schemas.openxmlformats.org/drawingml/2006/main" noChangeAspect="false" noSelect="false" noResize="false" noGrp="false"/>
             </wp:cNvGraphicFramePr>
@@ -1299,7 +1299,7 @@
               <a:graphicData uri="http://schemas.openxmlformats.org/drawingml/2006/picture">
                 <pic:pic xmlns:pic="http://schemas.openxmlformats.org/drawingml/2006/picture">
                   <pic:nvPicPr>
-                    <pic:cNvPr id="19" name="Image"/>
+                    <pic:cNvPr id="10" name="Image1"/>
                     <pic:cNvPicPr/>
                   </pic:nvPicPr>
                   <pic:blipFill>
@@ -1311,6 +1311,146 @@
                     <a:xfrm rot="0">
                       <a:off x="0" y="0"/>
                       <a:ext cx="5928769" cy="6604000"/>
+                    </a:xfrm>
+                    <a:prstGeom prst="rect"/>
+                  </pic:spPr>
+                </pic:pic>
+              </a:graphicData>
+            </a:graphic>
+          </wp:inline>
+        </w:drawing>
+      </w:r>
+      <w:r>
+        <w:rPr/>
+        <w:drawing>
+          <wp:inline distL="114300" distT="0" distB="0" distR="114300">
+            <wp:extent cx="2971800" cy="6604000"/>
+            <wp:effectExtent l="0" t="0" r="0" b="0"/>
+            <wp:docPr id="1037" name="Image1"/>
+            <wp:cNvGraphicFramePr>
+              <a:graphicFrameLocks xmlns:a="http://schemas.openxmlformats.org/drawingml/2006/main" noChangeAspect="false" noSelect="false" noResize="false" noGrp="false"/>
+            </wp:cNvGraphicFramePr>
+            <a:graphic xmlns:a="http://schemas.openxmlformats.org/drawingml/2006/main">
+              <a:graphicData uri="http://schemas.openxmlformats.org/drawingml/2006/picture">
+                <pic:pic xmlns:pic="http://schemas.openxmlformats.org/drawingml/2006/picture">
+                  <pic:nvPicPr>
+                    <pic:cNvPr id="11" name="Image"/>
+                    <pic:cNvPicPr/>
+                  </pic:nvPicPr>
+                  <pic:blipFill>
+                    <a:blip r:embed="rId13" cstate="print"/>
+                    <a:srcRect l="0" t="0" r="0" b="0"/>
+                    <a:stretch/>
+                  </pic:blipFill>
+                  <pic:spPr>
+                    <a:xfrm rot="0">
+                      <a:off x="0" y="0"/>
+                      <a:ext cx="2971800" cy="6604000"/>
+                    </a:xfrm>
+                    <a:prstGeom prst="rect"/>
+                  </pic:spPr>
+                </pic:pic>
+              </a:graphicData>
+            </a:graphic>
+          </wp:inline>
+        </w:drawing>
+      </w:r>
+      <w:r>
+        <w:rPr/>
+        <w:drawing>
+          <wp:inline distL="114300" distT="0" distB="0" distR="114300">
+            <wp:extent cx="2971800" cy="6604000"/>
+            <wp:effectExtent l="0" t="0" r="0" b="0"/>
+            <wp:docPr id="1038" name="Image1"/>
+            <wp:cNvGraphicFramePr>
+              <a:graphicFrameLocks xmlns:a="http://schemas.openxmlformats.org/drawingml/2006/main" noChangeAspect="false" noSelect="false" noResize="false" noGrp="false"/>
+            </wp:cNvGraphicFramePr>
+            <a:graphic xmlns:a="http://schemas.openxmlformats.org/drawingml/2006/main">
+              <a:graphicData uri="http://schemas.openxmlformats.org/drawingml/2006/picture">
+                <pic:pic xmlns:pic="http://schemas.openxmlformats.org/drawingml/2006/picture">
+                  <pic:nvPicPr>
+                    <pic:cNvPr id="12" name="Image"/>
+                    <pic:cNvPicPr/>
+                  </pic:nvPicPr>
+                  <pic:blipFill>
+                    <a:blip r:embed="rId14" cstate="print"/>
+                    <a:srcRect l="0" t="0" r="0" b="0"/>
+                    <a:stretch/>
+                  </pic:blipFill>
+                  <pic:spPr>
+                    <a:xfrm rot="0">
+                      <a:off x="0" y="0"/>
+                      <a:ext cx="2971800" cy="6604000"/>
+                    </a:xfrm>
+                    <a:prstGeom prst="rect"/>
+                  </pic:spPr>
+                </pic:pic>
+              </a:graphicData>
+            </a:graphic>
+          </wp:inline>
+        </w:drawing>
+      </w:r>
+      <w:r>
+        <w:rPr/>
+        <w:drawing>
+          <wp:inline distL="114300" distT="0" distB="0" distR="114300">
+            <wp:extent cx="2971800" cy="6604000"/>
+            <wp:effectExtent l="0" t="0" r="0" b="0"/>
+            <wp:docPr id="1039" name="Image1"/>
+            <wp:cNvGraphicFramePr>
+              <a:graphicFrameLocks xmlns:a="http://schemas.openxmlformats.org/drawingml/2006/main" noChangeAspect="false" noSelect="false" noResize="false" noGrp="false"/>
+            </wp:cNvGraphicFramePr>
+            <a:graphic xmlns:a="http://schemas.openxmlformats.org/drawingml/2006/main">
+              <a:graphicData uri="http://schemas.openxmlformats.org/drawingml/2006/picture">
+                <pic:pic xmlns:pic="http://schemas.openxmlformats.org/drawingml/2006/picture">
+                  <pic:nvPicPr>
+                    <pic:cNvPr id="13" name="Image"/>
+                    <pic:cNvPicPr/>
+                  </pic:nvPicPr>
+                  <pic:blipFill>
+                    <a:blip r:embed="rId15" cstate="print"/>
+                    <a:srcRect l="0" t="0" r="0" b="0"/>
+                    <a:stretch/>
+                  </pic:blipFill>
+                  <pic:spPr>
+                    <a:xfrm rot="0">
+                      <a:off x="0" y="0"/>
+                      <a:ext cx="2971800" cy="6604000"/>
+                    </a:xfrm>
+                    <a:prstGeom prst="rect"/>
+                  </pic:spPr>
+                </pic:pic>
+              </a:graphicData>
+            </a:graphic>
+          </wp:inline>
+        </w:drawing>
+      </w:r>
+      <w:r>
+        <w:rPr/>
+        <w:drawing>
+          <wp:inline distL="114300" distT="0" distB="0" distR="114300">
+            <wp:extent cx="2971800" cy="6604000"/>
+            <wp:effectExtent l="0" t="0" r="0" b="0"/>
+            <wp:docPr id="1040" name="Image1"/>
+            <wp:cNvGraphicFramePr>
+              <a:graphicFrameLocks xmlns:a="http://schemas.openxmlformats.org/drawingml/2006/main" noChangeAspect="false" noSelect="false" noResize="false" noGrp="false"/>
+            </wp:cNvGraphicFramePr>
+            <a:graphic xmlns:a="http://schemas.openxmlformats.org/drawingml/2006/main">
+              <a:graphicData uri="http://schemas.openxmlformats.org/drawingml/2006/picture">
+                <pic:pic xmlns:pic="http://schemas.openxmlformats.org/drawingml/2006/picture">
+                  <pic:nvPicPr>
+                    <pic:cNvPr id="14" name="Image"/>
+                    <pic:cNvPicPr/>
+                  </pic:nvPicPr>
+                  <pic:blipFill>
+                    <a:blip r:embed="rId16" cstate="print"/>
+                    <a:srcRect l="0" t="0" r="0" b="0"/>
+                    <a:stretch/>
+                  </pic:blipFill>
+                  <pic:spPr>
+                    <a:xfrm rot="0">
+                      <a:off x="0" y="0"/>
+                      <a:ext cx="2971800" cy="6604000"/>
                     </a:xfrm>
                     <a:prstGeom prst="rect"/>
                   </pic:spPr>

</xml_diff>